<commit_message>
pete notes and ms updates
</commit_message>
<xml_diff>
--- a/manuscript_v4.docx
+++ b/manuscript_v4.docx
@@ -167,7 +167,7 @@
         <w:pStyle w:val="Date"/>
       </w:pPr>
       <w:r>
-        <w:t xml:space="preserve">2021-07-22</w:t>
+        <w:t xml:space="preserve">2021-07-27</w:t>
       </w:r>
     </w:p>
     <w:p>
@@ -364,7 +364,7 @@
         <w:t xml:space="preserve">Cole et al. (2007)</w:t>
       </w:r>
       <w:r>
-        <w:t xml:space="preserve">, the global river network is recognized to emit substantial amounts of carbon in addition to exporting to the oceans. Current estimates of total carbon dioxide evasion (</w:t>
+        <w:t xml:space="preserve">, the global river network is recognized to emit substantial amounts of carbon to the atmosphere, in addition to exporting it to the oceans. Current estimates of total carbon dioxide evasion (</w:t>
       </w:r>
       <m:oMath>
         <m:r>
@@ -740,7 +740,7 @@
         <w:t xml:space="preserve"> </w:t>
       </w:r>
       <w:r>
-        <w:t xml:space="preserve">is of significant importance to aquatic ecologists modeling stream metabolism</w:t>
+        <w:t xml:space="preserve">for various dissolved gases are of significant importance to aquatic ecologists modeling stream metabolism</w:t>
       </w:r>
       <w:r>
         <w:t xml:space="preserve"> </w:t>
@@ -812,7 +812,16 @@
         <w:t xml:space="preserve"> </w:t>
       </w:r>
       <w:r>
-        <w:t xml:space="preserve">should scale with turbulence in a turbulent flow, a generalized model for</w:t>
+        <w:t xml:space="preserve">should scale with turbulence in a turbulent flow</w:t>
+      </w:r>
+      <w:r>
+        <w:t xml:space="preserve"> </w:t>
+      </w:r>
+      <w:r>
+        <w:t xml:space="preserve">(Hall and Ulseth, 2020)</w:t>
+      </w:r>
+      <w:r>
+        <w:t xml:space="preserve">, a generalized model for</w:t>
       </w:r>
       <w:r>
         <w:t xml:space="preserve"> </w:t>
@@ -1010,7 +1019,7 @@
         <w:t xml:space="preserve">(e.g. Hall et al., 2012; Ulseth et al., 2019)</w:t>
       </w:r>
       <w:r>
-        <w:t xml:space="preserve">. Conversely, even less attention has been paid to the other side of the stream-to-river continumn, which is often hypothesized, in relation to</w:t>
+        <w:t xml:space="preserve">. Less attention has been paid to the other side of the stream-to-river continumn, which is often conceptualized in relation to</w:t>
       </w:r>
       <w:r>
         <w:t xml:space="preserve"> </w:t>
@@ -1022,7 +1031,10 @@
         <w:t xml:space="preserve">k</w:t>
       </w:r>
       <w:r>
-        <w:t xml:space="preserve">, as a hybrid condition of both fluvial and non-fluvial (i.e. lentic or estuarine) hydraulic properties. To date, the handful of existing field studies of large-river</w:t>
+        <w:t xml:space="preserve"> </w:t>
+      </w:r>
+      <w:r>
+        <w:t xml:space="preserve">as a hybrid condition of both fluvial and non-fluvial hydraulic properties. To date, the handful of existing field studies of large-river</w:t>
       </w:r>
       <w:r>
         <w:t xml:space="preserve"> </w:t>
@@ -1124,7 +1136,7 @@
         <w:t xml:space="preserve">k</w:t>
       </w:r>
       <w:r>
-        <w:t xml:space="preserve">~streamflow relationships are different in large and small rivers. However, they did not directly compare against</w:t>
+        <w:t xml:space="preserve">~streamflow relationships breakdown in large rivers. However, they did not directly compare against</w:t>
       </w:r>
       <w:r>
         <w:t xml:space="preserve"> </w:t>
@@ -1151,7 +1163,7 @@
         <w:t xml:space="preserve"> </w:t>
       </w:r>
       <w:r>
-        <w:t xml:space="preserve">and stopped short of parsing out any hydraulic explanations for why this happens.</w:t>
+        <w:t xml:space="preserve">and stopped short of parsing out hydraulic explanations for why this happens.</w:t>
       </w:r>
     </w:p>
     <w:p>
@@ -1195,7 +1207,7 @@
         <w:t xml:space="preserve">(HG: the scaling relationships between streamflow and river channel hydraulics- Leopold and Maddock, 1953)</w:t>
       </w:r>
       <w:r>
-        <w:t xml:space="preserve">, and it is currently not well understood how sensitive global estimates of fluvial gas evasion are to the specific HG model that is employed by the worker. Further, these approaches rely on either in situ discharge records or modeled streamflow which introduces additional uncertainities. This is all exacerbated in ungauged basins that cover large areas, especially in the carbon-rich Arctic inland waters, where little in situ information is available and fieldwork is impractical</w:t>
+        <w:t xml:space="preserve">. It is currently not well understood how sensitive global estimates of fluvial gas evasion are to the specific HG model that is employed by the worker. Further, these approaches rely on either in situ discharge records or modeled streamflow which introduces additional uncertainities. This is all exacerbated in ungauged basins that cover large areas, especially in the carbon-rich Arctic inland waters, where little in situ information is available and fieldwork is impractical</w:t>
       </w:r>
       <w:r>
         <w:t xml:space="preserve"> </w:t>
@@ -1547,7 +1559,7 @@
         <w:t xml:space="preserve">Brinkerhoff et al. (2019)</w:t>
       </w:r>
       <w:r>
-        <w:t xml:space="preserve">. That dataset contains over 530,000 unique measurements of river channel velocity, width, depth, and discharge from across the continental United States. This is to our knowledge the largest collection of field measurements of river channel hydraulics and serves as the best dataset to calculate water surface TKE budgets. Second, we use the dataset from</w:t>
+        <w:t xml:space="preserve">. That dataset contains over 530,000 unique measurements of river channel velocity, width, depth, and discharge from across the continental United States. This is to our knowledge the largest collection of field measurements of river channel hydraulics. Second, we use the dataset from</w:t>
       </w:r>
       <w:r>
         <w:t xml:space="preserve"> </w:t>
@@ -1658,7 +1670,7 @@
         <w:t xml:space="preserve"> </w:t>
       </w:r>
       <w:r>
-        <w:t xml:space="preserve">because they lack enough hydraulic information to calculate</w:t>
+        <w:t xml:space="preserve">because they lack enough hydraulic information to calculate the shear velocity</w:t>
       </w:r>
       <w:r>
         <w:t xml:space="preserve"> </w:t>
@@ -1678,7 +1690,7 @@
         </m:sSub>
       </m:oMath>
       <w:r>
-        <w:t xml:space="preserve">, which is necessary for algorithm validation. These are both Saint Lawrence River models and the Tanana River model.</w:t>
+        <w:t xml:space="preserve">, which is necessary for algorithm validation (see Appendix A for all variable descriptions and notation used in this study). These are two models for the Saint Lawrence River and one for the Tanana River.</w:t>
       </w:r>
     </w:p>
     <w:p>
@@ -1995,7 +2007,7 @@
         <w:t xml:space="preserve"> </w:t>
       </w:r>
       <w:r>
-        <w:t xml:space="preserve">is TKE transported via viscous diffusion. See Appendix A for all variable descriptions and notation.</w:t>
+        <w:t xml:space="preserve">is TKE transported via viscous diffusion.</w:t>
       </w:r>
     </w:p>
     <w:p>
@@ -2132,7 +2144,25 @@
         </m:f>
       </m:oMath>
       <w:r>
-        <w:t xml:space="preserve">. However in rivers, which exhibit additional depth-scale shear due to downslope flow over 'macroroughness elements' (i.e. channel geometry, bars, meanders, etc.), energy dissipation occurs much more evenly over the flow depth than this parameterization allows for. It has been shown that, for rivers at least, a more appropriate dissipation model considers stream power (per unit weight water:</w:t>
+        <w:t xml:space="preserve"> </w:t>
+      </w:r>
+      <w:r>
+        <w:t xml:space="preserve">where</w:t>
+      </w:r>
+      <w:r>
+        <w:t xml:space="preserve"> </w:t>
+      </w:r>
+      <w:r>
+        <w:rPr>
+          <w:i/>
+        </w:rPr>
+        <w:t xml:space="preserve">H</w:t>
+      </w:r>
+      <w:r>
+        <w:t xml:space="preserve"> </w:t>
+      </w:r>
+      <w:r>
+        <w:t xml:space="preserve">is the flow depth. However in rivers, which exhibit additional depth-scale shear due to downslope flow against the channel geometry, bars, and meanders, energy dissipation occurs much more evenly over the flow depth than this parameterization allows for. It has been shown that, for rivers at least, a more appropriate dissipation model considers stream power (per unit weight water:</w:t>
       </w:r>
       <w:r>
         <w:t xml:space="preserve"> </w:t>
@@ -2769,7 +2799,7 @@
         </m:f>
       </m:oMath>
       <w:r>
-        <w:t xml:space="preserve">. In order to calculate when</w:t>
+        <w:t xml:space="preserve">. In order to determine when</w:t>
       </w:r>
       <w:r>
         <w:t xml:space="preserve"> </w:t>
@@ -2862,7 +2892,7 @@
           <wp:inline>
             <wp:extent cx="5943600" cy="3657600"/>
             <wp:effectExtent b="0" l="0" r="0" t="0"/>
-            <wp:docPr descr="Figure 2: Hydraulic radius/mean depth ratios (Rh/H) versus stream power per unit weight water - TKE production (eD-G at the free surface) for our two datasets of field-measured river channel hydraulics. eD-G is functionally zero only when a river is sufficiently large. This indicates that a local equilibrium of TKE is acheived and energy generated by large-scale eddies is nearly equal to energy dissipated by the smallest scale eddies. In this figure, Rh/H bins contain between 573 and 138,307 measurements." title="" id="1" name="Picture"/>
+            <wp:docPr descr="Figure 2: Rh/H versus eD-G at the free surface for our two datasets of field-measured river channel hydraulics (see Appendix A for variable descriptions). eD-G is functionally zero only when a river is sufficiently large. This indicates that a local equilibrium of TKE is acheived and energy generated by large-scale eddies is nearly equal to energy dissipated by the smallest scale eddies. In this figure, Rh/H bins contain between 573 and 138,307 measurements." title="" id="1" name="Picture"/>
             <a:graphic>
               <a:graphicData uri="http://schemas.openxmlformats.org/drawingml/2006/picture">
                 <pic:pic>
@@ -2905,7 +2935,7 @@
         <w:pStyle w:val="ImageCaption"/>
       </w:pPr>
       <w:r>
-        <w:t xml:space="preserve">Figure 2: Hydraulic radius/mean depth ratios (Rh/H) versus stream power per unit weight water - TKE production (eD-G at the free surface) for our two datasets of field-measured river channel hydraulics. eD-G is functionally zero only when a river is sufficiently large. This indicates that a local equilibrium of TKE is acheived and energy generated by large-scale eddies is nearly equal to energy dissipated by the smallest scale eddies. In this figure, Rh/H bins contain between 573 and 138,307 measurements.</w:t>
+        <w:t xml:space="preserve">Figure 2: Rh/H versus eD-G at the free surface for our two datasets of field-measured river channel hydraulics (see Appendix A for variable descriptions). eD-G is functionally zero only when a river is sufficiently large. This indicates that a local equilibrium of TKE is acheived and energy generated by large-scale eddies is nearly equal to energy dissipated by the smallest scale eddies. In this figure, Rh/H bins contain between 573 and 138,307 measurements.</w:t>
       </w:r>
     </w:p>
     <w:p>
@@ -2939,27 +2969,10 @@
         </m:r>
       </m:oMath>
       <w:r>
-        <w:t xml:space="preserve">, or equivalently</w:t>
-      </w:r>
-      <w:r>
-        <w:t xml:space="preserve"> </w:t>
-      </w:r>
-      <m:oMath>
-        <m:sSub>
-          <m:e>
-            <m:r>
-              <m:t>T</m:t>
-            </m:r>
-          </m:e>
-          <m:sub>
-            <m:r>
-              <m:t>d</m:t>
-            </m:r>
-          </m:sub>
-        </m:sSub>
-      </m:oMath>
-      <w:r>
-        <w:t xml:space="preserve">, is nearly two orders of magnitude less when</w:t>
+        <w:t xml:space="preserve"> </w:t>
+      </w:r>
+      <w:r>
+        <w:t xml:space="preserve">is nearly two orders of magnitude less when</w:t>
       </w:r>
       <w:r>
         <w:t xml:space="preserve"> </w:t>
@@ -3023,30 +3036,7 @@
         <w:t xml:space="preserve"> </w:t>
       </w:r>
       <w:r>
-        <w:t xml:space="preserve">is between 90-99% (median</w:t>
-      </w:r>
-      <w:r>
-        <w:t xml:space="preserve"> </w:t>
-      </w:r>
-      <m:oMath>
-        <m:sSub>
-          <m:e>
-            <m:r>
-              <m:t>T</m:t>
-            </m:r>
-          </m:e>
-          <m:sub>
-            <m:r>
-              <m:t>d</m:t>
-            </m:r>
-          </m:sub>
-        </m:sSub>
-      </m:oMath>
-      <w:r>
-        <w:t xml:space="preserve"> </w:t>
-      </w:r>
-      <w:r>
-        <w:t xml:space="preserve">across both datasets of</w:t>
+        <w:t xml:space="preserve">is between 90-99% (median value across both datasets of</w:t>
       </w:r>
       <w:r>
         <w:t xml:space="preserve"> </w:t>
@@ -3201,7 +3191,7 @@
         </m:f>
       </m:oMath>
       <w:r>
-        <w:t xml:space="preserve">, or nearly three orders of magnitude. We deem the</w:t>
+        <w:t xml:space="preserve">, or nearly three orders of magnitude larger. The</w:t>
       </w:r>
       <w:r>
         <w:t xml:space="preserve"> </w:t>
@@ -3332,7 +3322,7 @@
         </m:f>
       </m:oMath>
       <w:r>
-        <w:t xml:space="preserve">) to be functionally zero. This means that a local equilibrium of free-surface TKE is achieved, where energy produced via the largest scale (turbulent) eddies is equivalent to energy dissipated via the smallest scale (Kolmorogov) eddies. This idea of a local equilibrium is certainly not new, however this is to our knowledge the first confirmation that it happens naturally in most large rivers and that is arises algebraically from the TKE budget in open-channel flows. From here on we refer to the</w:t>
+        <w:t xml:space="preserve">) are functionally zero. This means that a local equilibrium of free-surface TKE is achieved, where energy produced via the largest scale (turbulent) eddies is equivalent to energy dissipated via the smallest scale (Kolmorogov) eddies. This idea of a local equilibrium is certainly not new, however this is to our knowledge the first confirmation that it happens naturally in most large rivers and that is arises algebraically from the TKE budget in open-channel flows. From here on we refer to the</w:t>
       </w:r>
       <w:r>
         <w:t xml:space="preserve"> </w:t>
@@ -3369,7 +3359,7 @@
         <w:pStyle w:val="BodyText"/>
       </w:pPr>
       <w:r>
-        <w:t xml:space="preserve">This finding as a significant impact on how we model</w:t>
+        <w:t xml:space="preserve">This finding has a significant impact on how we model</w:t>
       </w:r>
       <w:r>
         <w:t xml:space="preserve"> </w:t>
@@ -3436,7 +3426,7 @@
         <w:t xml:space="preserve"> </w:t>
       </w:r>
       <w:r>
-        <w:t xml:space="preserve">equal to the largest ('integral-scale') eddies in the system, which are much more easily remotely-sensible than the Kolmogorov velocity scale. Otherwise,</w:t>
+        <w:t xml:space="preserve">in equation 2 equal to the largest ('integral-scale') eddies in the system, which are much more easily remotely-sensible than the Kolmogorov velocity scale. Otherwise,</w:t>
       </w:r>
       <w:r>
         <w:t xml:space="preserve"> </w:t>
@@ -3734,7 +3724,7 @@
         <w:t xml:space="preserve">Ulseth et al. (2019)</w:t>
       </w:r>
       <w:r>
-        <w:t xml:space="preserve">, who observed slopes steeper than 0.25 in both regimes of their breakpointed regression model.</w:t>
+        <w:t xml:space="preserve">, who observed slopes steeper than 1/4 in both regimes of their breakpointed regression model.</w:t>
       </w:r>
     </w:p>
     <w:p>
@@ -3933,7 +3923,7 @@
         <w:t xml:space="preserve">Wang et al. (2021)</w:t>
       </w:r>
       <w:r>
-        <w:t xml:space="preserve">, who found similar predictive performance and parameter values for these two models on 35 simulated rivers which they assumed large enough that</w:t>
+        <w:t xml:space="preserve">, who found similar predictive performance and parameter values for these two models on 35 simulated riverswhich they assumed were large enough that</w:t>
       </w:r>
       <w:r>
         <w:t xml:space="preserve"> </w:t>
@@ -3959,7 +3949,7 @@
         </m:r>
       </m:oMath>
       <w:r>
-        <w:t xml:space="preserve">. Further, the 1/4 slope parameter is statistically recovered in the 'large river' condition (row 3, Table 1: slope = 0.28). We note that the large residuals in Figure 3c are a byproduct of the model existing in log-space and that panels 3b and 3c are functionally identical (see Table 1 for their nearly identical intercept and slope parameters). The top row of Figure 3 confirms that under the 'large river condition'</w:t>
+        <w:t xml:space="preserve">. Further, the 1/4 slope parameter is statistically recovered in the 'large river' condition (row 3, Table 1: slope = 0.28). We note that the large residuals in Figure 3c are a byproduct of the model existing in log-space and that panels 3b and 3c are functionally identical models (see Table 1 for their nearly identical intercept and slope parameters). The top row of Figure 3 confirms that under the 'large river condition'</w:t>
       </w:r>
       <w:r>
         <w:t xml:space="preserve"> </w:t>
@@ -5076,7 +5066,7 @@
         <w:t xml:space="preserve">Ulseth et al. (2019)</w:t>
       </w:r>
       <w:r>
-        <w:t xml:space="preserve">. The TKE budget in equation 3 suggests that it is a function of turbulent diffusion of additional TKE from the bed to the free surface.</w:t>
+        <w:t xml:space="preserve">. That said, the TKE budget in equation 3 suggests that it is a function of turbulent diffusion of additional TKE from the bed to the free surface.</w:t>
       </w:r>
     </w:p>
     <w:p>
@@ -5206,7 +5196,7 @@
         <w:t xml:space="preserve"> </w:t>
       </w:r>
       <w:r>
-        <w:t xml:space="preserve">model (Figure 3a, row 1 Table 1) to an equation consisting solely of remotely-sensible river hydraulics and an inferred estimate of the channel area. By scaling</w:t>
+        <w:t xml:space="preserve">model (Figure 3a, row 1 Table 1) to an equation consisting solely of remotely-sensible river hydraulics and an intial estimate of the channel area. By scaling</w:t>
       </w:r>
       <w:r>
         <w:t xml:space="preserve"> </w:t>
@@ -5273,7 +5263,7 @@
         <w:t xml:space="preserve">(Garambois and Monnier, 2015)</w:t>
       </w:r>
       <w:r>
-        <w:t xml:space="preserve">. This problem is experienced by both SWOT RSQ algorithms and existing in situ techniques that concurrently solve for</w:t>
+        <w:t xml:space="preserve">. This problem is experienced by both SWOT RSQ algorithms and in situ tools that concurrently solve for</w:t>
       </w:r>
       <w:r>
         <w:t xml:space="preserve"> </w:t>
@@ -5297,7 +5287,7 @@
         <w:t xml:space="preserve">(Appling et al., 2018; Grace et al., 2015; Holtgrieve et al., 2010)</w:t>
       </w:r>
       <w:r>
-        <w:t xml:space="preserve">. In both of these domains, the other parameters are quite difficult to estimate (bed roughness and stream metabolism, respectively) while for BIKER, median channel area is relatively easy to approximate from the SWOT-observable river width</w:t>
+        <w:t xml:space="preserve">. In both of these domains, the other unknown parameters are often difficult to estimate (bed roughness and stream metabolism, respectively) while for BIKER, median channel area is relatively easy to approximate from the SWOT-observable river width</w:t>
       </w:r>
       <w:r>
         <w:t xml:space="preserve"> </w:t>
@@ -5419,7 +5409,7 @@
         <w:t xml:space="preserve"> </w:t>
       </w:r>
       <w:r>
-        <w:t xml:space="preserve">via SWOT. BIKER is informed by the</w:t>
+        <w:t xml:space="preserve">via SWOT. Therefore, we develop the BIKER algorithm, which is informed by the</w:t>
       </w:r>
       <w:r>
         <w:t xml:space="preserve"> </w:t>
@@ -5431,7 +5421,7 @@
         <w:t xml:space="preserve"> </w:t>
       </w:r>
       <w:r>
-        <w:t xml:space="preserve">algorithm for ungauged RSQ, further explored in more recent work by</w:t>
+        <w:t xml:space="preserve">algorithm for ungauged RSQ and further explored in more recent work by</w:t>
       </w:r>
       <w:r>
         <w:t xml:space="preserve"> </w:t>
@@ -5901,7 +5891,7 @@
         <w:t xml:space="preserve"> </w:t>
       </w:r>
       <w:r>
-        <w:t xml:space="preserve">first needs to be written as a function of SWOT-observables</w:t>
+        <w:t xml:space="preserve">is first written as a function of SWOT-observables</w:t>
       </w:r>
       <w:r>
         <w:t xml:space="preserve"> </w:t>
@@ -6130,7 +6120,7 @@
         </m:r>
       </m:oMath>
       <w:r>
-        <w:t xml:space="preserve">. Thus, there are no reliances on bed roughness, flow velocity, or any other terms that are difficult to infer from river width in BIKER.</w:t>
+        <w:t xml:space="preserve">. Thus, there are no reliances on bed roughness, flow velocity, or any other terms that are difficult to infer from river width.</w:t>
       </w:r>
     </w:p>
     <w:p>
@@ -7120,7 +7110,7 @@
         <w:t xml:space="preserve"> </w:t>
       </w:r>
       <w:r>
-        <w:t xml:space="preserve">of 0.76). Using absolutely no in situ information, BIKER captures the magnitude of the predictions and most points fall on or near the 1:1 line. The regression of the estimates (solid grey line) nearly perfectly recovers the 1:1 line (dashed black), but there is an overestimation bias in the largest</w:t>
+        <w:t xml:space="preserve">of 0.87). Using absolutely no in situ information, BIKER captures the magnitude of the predictions and most points fall on or near the 1:1 line. The regression of the estimates (solid grey line) nearly recovers the 1:1 line (dashed black), but there is an over/underestimation bias in the largest/smallest</w:t>
       </w:r>
       <w:r>
         <w:t xml:space="preserve"> </w:t>
@@ -7143,7 +7133,7 @@
         <w:t xml:space="preserve"> </w:t>
       </w:r>
       <w:r>
-        <w:t xml:space="preserve">values. The RMSE for the BIKER predictions is 2.76 m/day) across all observations.</w:t>
+        <w:t xml:space="preserve">values. The RMSE for the BIKER predictions is 2.57 m/day) across all observations.</w:t>
       </w:r>
     </w:p>
     <w:p>
@@ -7153,9 +7143,9 @@
       <w:r>
         <w:drawing>
           <wp:inline>
-            <wp:extent cx="5943600" cy="3467100"/>
+            <wp:extent cx="5943600" cy="3396342"/>
             <wp:effectExtent b="0" l="0" r="0" t="0"/>
-            <wp:docPr descr="Figure 4. a: Validation of BIKER for 47 SWOT rivers. Black bars are 95% CIs for the modeled values. Grey line is linear regression (and 95% prediction intervals are dashed) and dashed black line is 1:1 line. b: Cumulative density functions (CDFs) of the same results: dashed black line are observed values, green line are BIKER posterior means, and blue lines are BIKER 95% CIs." title="" id="1" name="Picture"/>
+            <wp:docPr descr="Figure 4. a: Validation of BIKER for 47 SWOT rivers. Black bars are 95% CIs for the modeled values. Grey line is linear regression (and 95% prediction intervals are dashed) and dashed black line is 1:1 line. b-d: validation timeseries for three rivers representative of good, reasonable, and poor BIKER performance. b) was randomly selected from the upper tertile of NRMSE scores, c) was randomly selected from the middle tertile, and d) from the worst tertile. See Figure S5 for all other rivers. Model results include the posterior means and 95%." title="" id="1" name="Picture"/>
             <a:graphic>
               <a:graphicData uri="http://schemas.openxmlformats.org/drawingml/2006/picture">
                 <pic:pic>
@@ -7167,258 +7157,6 @@
                   </pic:nvPicPr>
                   <pic:blipFill>
                     <a:blip r:embed="rId32"/>
-                    <a:stretch>
-                      <a:fillRect/>
-                    </a:stretch>
-                  </pic:blipFill>
-                  <pic:spPr bwMode="auto">
-                    <a:xfrm>
-                      <a:off x="0" y="0"/>
-                      <a:ext cx="5943600" cy="3467100"/>
-                    </a:xfrm>
-                    <a:prstGeom prst="rect">
-                      <a:avLst/>
-                    </a:prstGeom>
-                    <a:noFill/>
-                    <a:ln w="9525">
-                      <a:noFill/>
-                      <a:headEnd/>
-                      <a:tailEnd/>
-                    </a:ln>
-                  </pic:spPr>
-                </pic:pic>
-              </a:graphicData>
-            </a:graphic>
-          </wp:inline>
-        </w:drawing>
-      </w:r>
-    </w:p>
-    <w:p>
-      <w:pPr>
-        <w:pStyle w:val="ImageCaption"/>
-      </w:pPr>
-      <w:r>
-        <w:t xml:space="preserve">Figure 4. a: Validation of BIKER for 47 SWOT rivers. Black bars are 95% CIs for the modeled values. Grey line is linear regression (and 95% prediction intervals are dashed) and dashed black line is 1:1 line. b: Cumulative density functions (CDFs) of the same results: dashed black line are observed values, green line are BIKER posterior means, and blue lines are BIKER 95% CIs.</w:t>
-      </w:r>
-    </w:p>
-    <w:p>
-      <w:pPr>
-        <w:pStyle w:val="BodyText"/>
-      </w:pPr>
-      <w:r>
-        <w:t xml:space="preserve">Figure 4a highlights a overestimation bias by BIKER when</w:t>
-      </w:r>
-      <w:r>
-        <w:t xml:space="preserve"> </w:t>
-      </w:r>
-      <m:oMath>
-        <m:sSub>
-          <m:e>
-            <m:r>
-              <m:t>k</m:t>
-            </m:r>
-          </m:e>
-          <m:sub>
-            <m:r>
-              <m:t>600</m:t>
-            </m:r>
-          </m:sub>
-        </m:sSub>
-      </m:oMath>
-      <w:r>
-        <w:t xml:space="preserve"> </w:t>
-      </w:r>
-      <w:r>
-        <w:t xml:space="preserve">is larger, which is confirmed in Figure 4b. Figure 4b plots the cumulative density functions (CDFs) of observed and predicted</w:t>
-      </w:r>
-      <w:r>
-        <w:t xml:space="preserve"> </w:t>
-      </w:r>
-      <m:oMath>
-        <m:sSub>
-          <m:e>
-            <m:r>
-              <m:t>k</m:t>
-            </m:r>
-          </m:e>
-          <m:sub>
-            <m:r>
-              <m:t>600</m:t>
-            </m:r>
-          </m:sub>
-        </m:sSub>
-      </m:oMath>
-      <w:r>
-        <w:t xml:space="preserve"> </w:t>
-      </w:r>
-      <w:r>
-        <w:t xml:space="preserve">where the green line is the CDF of the BIKER posterior means, the blue lines are the CDFs of the BIKER posterior 95% CIs, and the dashed black line is the CDF of observed</w:t>
-      </w:r>
-      <w:r>
-        <w:t xml:space="preserve"> </w:t>
-      </w:r>
-      <m:oMath>
-        <m:sSub>
-          <m:e>
-            <m:r>
-              <m:t>k</m:t>
-            </m:r>
-          </m:e>
-          <m:sub>
-            <m:r>
-              <m:t>600</m:t>
-            </m:r>
-          </m:sub>
-        </m:sSub>
-      </m:oMath>
-      <w:r>
-        <w:t xml:space="preserve">. We see, more clearly than in Figure 4a, that BIKER captures</w:t>
-      </w:r>
-      <w:r>
-        <w:t xml:space="preserve"> </w:t>
-      </w:r>
-      <m:oMath>
-        <m:sSub>
-          <m:e>
-            <m:r>
-              <m:t>k</m:t>
-            </m:r>
-          </m:e>
-          <m:sub>
-            <m:r>
-              <m:t>600</m:t>
-            </m:r>
-          </m:sub>
-        </m:sSub>
-      </m:oMath>
-      <w:r>
-        <w:t xml:space="preserve"> </w:t>
-      </w:r>
-      <w:r>
-        <w:t xml:space="preserve">very well: most of the observed CDF falls nearly exactly on or adjacent to the posterior means (Figure 4b). However, the uppermost quartile is systematically overestimated by BIKER. We propose that this is due to the model used to assign the</w:t>
-      </w:r>
-      <w:r>
-        <w:t xml:space="preserve"> </w:t>
-      </w:r>
-      <m:oMath>
-        <m:sSub>
-          <m:e>
-            <m:r>
-              <m:t>k</m:t>
-            </m:r>
-          </m:e>
-          <m:sub>
-            <m:r>
-              <m:t>600</m:t>
-            </m:r>
-          </m:sub>
-        </m:sSub>
-      </m:oMath>
-      <w:r>
-        <w:t xml:space="preserve"> </w:t>
-      </w:r>
-      <w:r>
-        <w:t xml:space="preserve">prior hyperparameters being less representative for these rivers. In line with this, the rivers with the poorest BIKER performance uniformally are the narrowest and steepest in the dataset (Figure S4). In summary, Figure 3 confirms that we improve upon our baseline understanding of</w:t>
-      </w:r>
-      <w:r>
-        <w:t xml:space="preserve"> </w:t>
-      </w:r>
-      <m:oMath>
-        <m:sSub>
-          <m:e>
-            <m:r>
-              <m:t>k</m:t>
-            </m:r>
-          </m:e>
-          <m:sub>
-            <m:r>
-              <m:t>600</m:t>
-            </m:r>
-          </m:sub>
-        </m:sSub>
-      </m:oMath>
-      <w:r>
-        <w:t xml:space="preserve"> </w:t>
-      </w:r>
-      <w:r>
-        <w:t xml:space="preserve">in these rivers: we accurately capture</w:t>
-      </w:r>
-      <w:r>
-        <w:t xml:space="preserve"> </w:t>
-      </w:r>
-      <m:oMath>
-        <m:sSub>
-          <m:e>
-            <m:r>
-              <m:t>k</m:t>
-            </m:r>
-          </m:e>
-          <m:sub>
-            <m:r>
-              <m:t>600</m:t>
-            </m:r>
-          </m:sub>
-        </m:sSub>
-      </m:oMath>
-      <w:r>
-        <w:t xml:space="preserve"> </w:t>
-      </w:r>
-      <w:r>
-        <w:t xml:space="preserve">using no in situ information about the river while simultaneously and explicitly accounting for the uncertainties inherent in our</w:t>
-      </w:r>
-      <w:r>
-        <w:t xml:space="preserve"> </w:t>
-      </w:r>
-      <m:oMath>
-        <m:sSub>
-          <m:e>
-            <m:r>
-              <m:t>k</m:t>
-            </m:r>
-          </m:e>
-          <m:sub>
-            <m:r>
-              <m:t>600</m:t>
-            </m:r>
-          </m:sub>
-        </m:sSub>
-      </m:oMath>
-      <w:r>
-        <w:t xml:space="preserve"> </w:t>
-      </w:r>
-      <w:r>
-        <w:t xml:space="preserve">estimates.</w:t>
-      </w:r>
-    </w:p>
-    <w:p>
-      <w:pPr>
-        <w:pStyle w:val="BodyText"/>
-      </w:pPr>
-      <w:r>
-        <w:t xml:space="preserve">Figure 5a plots validation metrics calculated for each river with and without SWOT measurement error (green and purple, respectively). The boxplots are composed of validation scores for either the 47 or 17 rivers- see Table S1 for metric definitions. SWOT measurement errors neglibly influence BIKER's performance across all four error metrics (Figure 5a), though caution should be used in over-interepting boxplots with a sample size of only 17. Given Figure 5a, we deem that SWOT measurement error does not exert a significant influence on BIKER and so the results presented for the rest of the manuscript assume no measurement error in order to use all 47 rivers.</w:t>
-      </w:r>
-    </w:p>
-    <w:p>
-      <w:pPr>
-        <w:pStyle w:val="FigureWithCaption"/>
-      </w:pPr>
-      <w:r>
-        <w:drawing>
-          <wp:inline>
-            <wp:extent cx="5943600" cy="3396342"/>
-            <wp:effectExtent b="0" l="0" r="0" t="0"/>
-            <wp:docPr descr="Figure 5. a: Performance metrics by river. See Table 1 for metric definitions. Dashed lines denote scores of 0, 0.50, and 1. b-d: validation timeseries for three rivers representative of good, reasonable, and poor BIKER performance. b) was randomly selected from the upper tertile of NRMSE scores, c) was randomly selected from the middle tertile, and d) from the worst tertile. See Figure S5 for all other rivers. TO DO. Model results include the posterior means and 95% CIs." title="" id="1" name="Picture"/>
-            <a:graphic>
-              <a:graphicData uri="http://schemas.openxmlformats.org/drawingml/2006/picture">
-                <pic:pic>
-                  <pic:nvPicPr>
-                    <pic:cNvPr descr="cache/validation/validation_by_river.jpg" id="0" name="Picture"/>
-                    <pic:cNvPicPr>
-                      <a:picLocks noChangeArrowheads="1" noChangeAspect="1"/>
-                    </pic:cNvPicPr>
-                  </pic:nvPicPr>
-                  <pic:blipFill>
-                    <a:blip r:embed="rId33"/>
                     <a:stretch>
                       <a:fillRect/>
                     </a:stretch>
@@ -7450,7 +7188,147 @@
         <w:pStyle w:val="ImageCaption"/>
       </w:pPr>
       <w:r>
-        <w:t xml:space="preserve">Figure 5. a: Performance metrics by river. See Table 1 for metric definitions. Dashed lines denote scores of 0, 0.50, and 1. b-d: validation timeseries for three rivers representative of good, reasonable, and poor BIKER performance. b) was randomly selected from the upper tertile of NRMSE scores, c) was randomly selected from the middle tertile, and d) from the worst tertile. See Figure S5 for all other rivers. TO DO. Model results include the posterior means and 95% CIs.</w:t>
+        <w:t xml:space="preserve">Figure 4. a: Validation of BIKER for 47 SWOT rivers. Black bars are 95% CIs for the modeled values. Grey line is linear regression (and 95% prediction intervals are dashed) and dashed black line is 1:1 line. b-d: validation timeseries for three rivers representative of good, reasonable, and poor BIKER performance. b) was randomly selected from the upper tertile of NRMSE scores, c) was randomly selected from the middle tertile, and d) from the worst tertile. See Figure S5 for all other rivers. Model results include the posterior means and 95%.</w:t>
+      </w:r>
+    </w:p>
+    <w:p>
+      <w:pPr>
+        <w:pStyle w:val="BodyText"/>
+      </w:pPr>
+      <w:r>
+        <w:t xml:space="preserve">Figure 4b-d are representative timeseries plots of predicted and observed</w:t>
+      </w:r>
+      <w:r>
+        <w:t xml:space="preserve"> </w:t>
+      </w:r>
+      <m:oMath>
+        <m:sSub>
+          <m:e>
+            <m:r>
+              <m:t>k</m:t>
+            </m:r>
+          </m:e>
+          <m:sub>
+            <m:r>
+              <m:t>600</m:t>
+            </m:r>
+          </m:sub>
+        </m:sSub>
+      </m:oMath>
+      <w:r>
+        <w:t xml:space="preserve"> </w:t>
+      </w:r>
+      <w:r>
+        <w:t xml:space="preserve">for three rivers chosen randomly from those with 'good' NRMSE scores (b), 'okay' NRMSE scores (c), and 'bad' NRMSE scores (d). See Table S1 for the definition of NRMSE, the Figure 4 caption for how this was determined, and Figure S5 for the other river timeseries plots. For the Missouri Midsection River, the entire timeseries of</w:t>
+      </w:r>
+      <w:r>
+        <w:t xml:space="preserve"> </w:t>
+      </w:r>
+      <m:oMath>
+        <m:sSub>
+          <m:e>
+            <m:r>
+              <m:t>k</m:t>
+            </m:r>
+          </m:e>
+          <m:sub>
+            <m:r>
+              <m:t>600</m:t>
+            </m:r>
+          </m:sub>
+        </m:sSub>
+      </m:oMath>
+      <w:r>
+        <w:t xml:space="preserve"> </w:t>
+      </w:r>
+      <w:r>
+        <w:t xml:space="preserve">is nearly perfectly predicted, while in the Seine River the dynamics (peaks and valleys) are reasonably captured but they are magnified to be far larger than the observed dynamics. Generally, though, mean</w:t>
+      </w:r>
+      <w:r>
+        <w:t xml:space="preserve"> </w:t>
+      </w:r>
+      <m:oMath>
+        <m:sSub>
+          <m:e>
+            <m:r>
+              <m:t>k</m:t>
+            </m:r>
+          </m:e>
+          <m:sub>
+            <m:r>
+              <m:t>600</m:t>
+            </m:r>
+          </m:sub>
+        </m:sSub>
+      </m:oMath>
+      <w:r>
+        <w:t xml:space="preserve"> </w:t>
+      </w:r>
+      <w:r>
+        <w:t xml:space="preserve">is reasonably recovered for the Seine, as confirmed visually. In the Fresno River, there is significant positive bias in the estimates but also massive uncertainty (per the 95% CIs) in those estimates, indicating that BIKER is highly uncertain about its output (and rightfully so). Correct temporal dynamics are also largely missing from BIKER's Fresno River predicitions.</w:t>
+      </w:r>
+    </w:p>
+    <w:p>
+      <w:pPr>
+        <w:pStyle w:val="BodyText"/>
+      </w:pPr>
+      <w:r>
+        <w:t xml:space="preserve">Figure 5a plots validation metrics calculated for each river with and without SWOT measurement error (green and purple, respectively). The points making up these boxplots (47 and 17, respectively) are overlain atop the boxplots. See Table S1 for metric definitions. SWOT measurement errors neglibly influence BIKER's performance across all four error metrics (Figure 5a), though caution should be used in over-interepting boxplots with a sample size of only 17. Given Figure 5a, we deem that SWOT measurement error does not exert a significant influence on BIKER and so the results presented for the rest of the manuscript assume no measurement error in order to use all 47 rivers.</w:t>
+      </w:r>
+    </w:p>
+    <w:p>
+      <w:pPr>
+        <w:pStyle w:val="FigureWithCaption"/>
+      </w:pPr>
+      <w:r>
+        <w:drawing>
+          <wp:inline>
+            <wp:extent cx="5943600" cy="3200400"/>
+            <wp:effectExtent b="0" l="0" r="0" t="0"/>
+            <wp:docPr descr="Figure 5. a: Performance metrics by river. See Table 1 for metric definitions. b: NRMSE scores (per river) versus the number of SWOT observations used in the Bayesian inversion. As expected, performance improves substantially with large amounts of data and degrades significantly with small amounts of data. Dashed lines denote scores of 0, 0.50, and 1. CIs." title="" id="1" name="Picture"/>
+            <a:graphic>
+              <a:graphicData uri="http://schemas.openxmlformats.org/drawingml/2006/picture">
+                <pic:pic>
+                  <pic:nvPicPr>
+                    <pic:cNvPr descr="cache/validation/validation_by_river.jpg" id="0" name="Picture"/>
+                    <pic:cNvPicPr>
+                      <a:picLocks noChangeArrowheads="1" noChangeAspect="1"/>
+                    </pic:cNvPicPr>
+                  </pic:nvPicPr>
+                  <pic:blipFill>
+                    <a:blip r:embed="rId33"/>
+                    <a:stretch>
+                      <a:fillRect/>
+                    </a:stretch>
+                  </pic:blipFill>
+                  <pic:spPr bwMode="auto">
+                    <a:xfrm>
+                      <a:off x="0" y="0"/>
+                      <a:ext cx="5943600" cy="3200400"/>
+                    </a:xfrm>
+                    <a:prstGeom prst="rect">
+                      <a:avLst/>
+                    </a:prstGeom>
+                    <a:noFill/>
+                    <a:ln w="9525">
+                      <a:noFill/>
+                      <a:headEnd/>
+                      <a:tailEnd/>
+                    </a:ln>
+                  </pic:spPr>
+                </pic:pic>
+              </a:graphicData>
+            </a:graphic>
+          </wp:inline>
+        </w:drawing>
+      </w:r>
+    </w:p>
+    <w:p>
+      <w:pPr>
+        <w:pStyle w:val="ImageCaption"/>
+      </w:pPr>
+      <w:r>
+        <w:t xml:space="preserve">Figure 5. a: Performance metrics by river. See Table 1 for metric definitions. b: NRMSE scores (per river) versus the number of SWOT observations used in the Bayesian inversion. As expected, performance improves substantially with large amounts of data and degrades significantly with small amounts of data. Dashed lines denote scores of 0, 0.50, and 1. CIs.</w:t>
       </w:r>
     </w:p>
     <w:p>
@@ -7481,7 +7359,7 @@
         <w:t xml:space="preserve"> </w:t>
       </w:r>
       <w:r>
-        <w:t xml:space="preserve">is 0.84, which is excellent given that absolutely no in situ information is being used to predict</w:t>
+        <w:t xml:space="preserve">is 0.83, which is excellent given that absolutely no in situ information is being used to predict</w:t>
       </w:r>
       <w:r>
         <w:t xml:space="preserve"> </w:t>
@@ -7501,7 +7379,7 @@
         </m:sSub>
       </m:oMath>
       <w:r>
-        <w:t xml:space="preserve">. NRMSE and RRMSE have median scores of 0.3 and 0.3, respectively, which are again good for a completely ungauged method. These are comparable to the best NRMSE scores achieved by the SWOT RSQ algorithms</w:t>
+        <w:t xml:space="preserve">. NRMSE and RRMSE have median scores of 0.37 and 0.35, respectively, which are again good for a completely ungauged method. These are comparable to the best NRMSE scores achieved by the SWOT RSQ algorithms</w:t>
       </w:r>
       <w:r>
         <w:t xml:space="preserve"> </w:t>
@@ -7510,7 +7388,7 @@
         <w:t xml:space="preserve">(Frasson et al., 2021)</w:t>
       </w:r>
       <w:r>
-        <w:t xml:space="preserve">. Median rBIAS is 0.25, highlighting a positive bias in most rivers' predictions. This further supports the visual evidence in Figure 4 that sometimes BIKER is overestimating the magnitude of</w:t>
+        <w:t xml:space="preserve">. Median rBIAS is 0.28, highlighting a positive bias in most rivers' predictions. This further supports the visual evidence in Figure 4 that sometimes BIKER is overestimating the magnitude of</w:t>
       </w:r>
       <w:r>
         <w:t xml:space="preserve"> </w:t>
@@ -7579,7 +7457,7 @@
         <w:t xml:space="preserve"> </w:t>
       </w:r>
       <w:r>
-        <w:t xml:space="preserve">of 0.32 and for rBIAS of 0.54).</w:t>
+        <w:t xml:space="preserve">of 0.3 and for rBIAS of 0.56).</w:t>
       </w:r>
     </w:p>
     <w:p>
@@ -7587,7 +7465,7 @@
         <w:pStyle w:val="BodyText"/>
       </w:pPr>
       <w:r>
-        <w:t xml:space="preserve">Figure 5b-d are representative timeseries plots of predicted and observed</w:t>
+        <w:t xml:space="preserve">Figure 5b highlights one benefit of using Bayesian inference to estimate</w:t>
       </w:r>
       <w:r>
         <w:t xml:space="preserve"> </w:t>
@@ -7607,65 +7485,7 @@
         </m:sSub>
       </m:oMath>
       <w:r>
-        <w:t xml:space="preserve"> </w:t>
-      </w:r>
-      <w:r>
-        <w:t xml:space="preserve">for three rivers chosen randomly from those with 'good' NRMSE scores (b), 'okay' NRMSE scores (c), and 'bad' NRMSE scores (d). See the Figure 5 caption for how this was determined and see Figure S5 for the other river timeseries plots (</w:t>
-      </w:r>
-      <w:r>
-        <w:rPr>
-          <w:b/>
-        </w:rPr>
-        <w:t xml:space="preserve">TO DO</w:t>
-      </w:r>
-      <w:r>
-        <w:t xml:space="preserve">). For the Ohio Section 2 River, the entire timeseries of</w:t>
-      </w:r>
-      <w:r>
-        <w:t xml:space="preserve"> </w:t>
-      </w:r>
-      <m:oMath>
-        <m:sSub>
-          <m:e>
-            <m:r>
-              <m:t>k</m:t>
-            </m:r>
-          </m:e>
-          <m:sub>
-            <m:r>
-              <m:t>600</m:t>
-            </m:r>
-          </m:sub>
-        </m:sSub>
-      </m:oMath>
-      <w:r>
-        <w:t xml:space="preserve"> </w:t>
-      </w:r>
-      <w:r>
-        <w:t xml:space="preserve">is nearly perfectly predicted, while in the Seine Upstream River the dynamics (peaks and valleys) are reasonably captured but they are magnified to be far larger than the observed dynamics. Generally, though, mean</w:t>
-      </w:r>
-      <w:r>
-        <w:t xml:space="preserve"> </w:t>
-      </w:r>
-      <m:oMath>
-        <m:sSub>
-          <m:e>
-            <m:r>
-              <m:t>k</m:t>
-            </m:r>
-          </m:e>
-          <m:sub>
-            <m:r>
-              <m:t>600</m:t>
-            </m:r>
-          </m:sub>
-        </m:sSub>
-      </m:oMath>
-      <w:r>
-        <w:t xml:space="preserve"> </w:t>
-      </w:r>
-      <w:r>
-        <w:t xml:space="preserve">is actually reasonably recovered for the Seine Upstream, as confirmed visually. In the Connecticut River, there is significant positive bias in the estimates but also massive uncertainty (per the 95% CIs) in those estimates, indicating that BIKER is highly uncertain about its output (and rightfully so). Correct temporal dynamics are also largely missing from BIKER's Connecticut River predicitions.</w:t>
+        <w:t xml:space="preserve">: because the posterior is conditional on the SWOT observations, performance should improve with more data. Figure 5b plots by-river NRMSE scores versus the number of SWOT observations. While performance varies considerably when observations are up to ~400, the three rivers with nearly 600 observations universally show excellent BIKER performance, and the worst BIKER performance is universally in rivers with only 12 observations.</w:t>
       </w:r>
     </w:p>
     <w:p>
@@ -7782,7 +7602,7 @@
         <w:t xml:space="preserve"> </w:t>
       </w:r>
       <w:r>
-        <w:t xml:space="preserve">from BIKER with established in situ methods. The details of this workflow are in Text S4, but broadly we pair the biweekly 26</w:t>
+        <w:t xml:space="preserve">from BIKER with established in situ methods. The details of this workflow are in Text S4, but broadly we pair the 26 biweekly</w:t>
       </w:r>
       <w:r>
         <w:t xml:space="preserve"> </w:t>
@@ -7968,7 +7788,7 @@
         <w:t xml:space="preserve"> </w:t>
       </w:r>
       <w:r>
-        <w:t xml:space="preserve">data, with an RMSE of 1.39</w:t>
+        <w:t xml:space="preserve">data, with an RMSE of 1.16</w:t>
       </w:r>
       <w:r>
         <w:t xml:space="preserve"> </w:t>
@@ -8132,7 +7952,7 @@
       <w:r>
         <w:drawing>
           <wp:inline>
-            <wp:extent cx="5943600" cy="2796988"/>
+            <wp:extent cx="5943600" cy="3962400"/>
             <wp:effectExtent b="0" l="0" r="0" t="0"/>
             <wp:docPr descr="Figure 6: a: FCO2 via BIKER versus via equations 2 and 3 for every 11th timestep for the 49 rivers (grey lines are linear regression and 95% prediction intervals, while black dashed line is the 1:1 line). b-d: timeseries plots for the three example rivers from Figure 3b, 3c, and 3d." title="" id="1" name="Picture"/>
             <a:graphic>
@@ -8153,7 +7973,7 @@
                   <pic:spPr bwMode="auto">
                     <a:xfrm>
                       <a:off x="0" y="0"/>
-                      <a:ext cx="5943600" cy="2796988"/>
+                      <a:ext cx="5943600" cy="3962400"/>
                     </a:xfrm>
                     <a:prstGeom prst="rect">
                       <a:avLst/>
@@ -8217,7 +8037,7 @@
         </m:sSub>
       </m:oMath>
       <w:r>
-        <w:t xml:space="preserve">) from the 47 rivers using BIKER posterior means and four streamgauge-based HG models. Both the BIKER bulk carbon efflux (2.01 gG-C/yr) and the 'Brinkerhoff 2019' estimate (1.81) are quite close to the observed flux (1.85), with the latter nearly perfectly recovering the observed value. BIKER overestimates the efflux somewhat. The 'raymond 2013' model is even more overestimated (2.15), while the 'Raymond 2012' model appreciably underestimates this bulk efflux (1.61). Thus, despite BIKER using absolutely no in situ data like the other 4 methods do, it provides a reasonable estimate of the carbon efflux and better a estimate than 2 of the approaches that rely on a streamgauge (Figure 6b).</w:t>
+        <w:t xml:space="preserve">) from the 47 rivers using BIKER posterior means and four streamgauge-based HG models. The results are largely equivalent for both the mean and median carbon efflux. Both the BIKER estimate (2.01 gG-C/yr) and the 'Raymond 2013' estimate (2.15) are somewhat overestimated relative to the observed flux (1.85). The 'Brinkerhoff 2019' model nearly perfectly recovers the observed value (1.81). Finally, the 'Raymond 2012' model slightly underestimates this bulk efflux (1.61). Thus, despite BIKER using absolutely no streamgauge or other in situ data like the other 3 methods do, it provides a reasonable estimate of the carbon efflux (Figure 6b).</w:t>
       </w:r>
     </w:p>
     <w:p>
@@ -8663,7 +8483,7 @@
         <w:t xml:space="preserve"> </w:t>
       </w:r>
       <w:r>
-        <w:t xml:space="preserve">using simulated SWOT data over a wide range of rivers (Figures 4 and 5) and 2) being robust to measurement errors internal to the SWOT data (Figure 5) bode well for BIKER's eventual implementation on real SWOT observations. The results presented here suggest that daily estimation of riverine gas exchange globally could be possible once SWOT launches.</w:t>
+        <w:t xml:space="preserve">using simulated SWOT data over a wide range of rivers (Figures 4 and 5) and 2) being robust to measurement errors internal to the SWOT data (Figure 5) bode well for BIKER's eventual implementation on real SWOT observations. Further, BIKER's improved performance with longer datasets (Figure 5b) bodes well for future SWOT implementation, as the three-year campaign will provide well north of 600 observations for many rivers, suggesting even better BIKER inversions than those presented here. All of this suggests that daily estimation of riverine gas exchange globally could be possible once SWOT launches.</w:t>
       </w:r>
     </w:p>
     <w:p>
@@ -9337,6 +9157,72 @@
               </w:rPr>
               <w:t xml:space="preserve">Units</w:t>
             </w:r>
+          </w:p>
+        </w:tc>
+      </w:tr>
+      <w:tr>
+        <w:tc>
+          <w:p>
+            <w:pPr>
+              <w:pStyle w:val="Compact"/>
+              <w:jc w:val="left"/>
+            </w:pPr>
+            <w:r>
+              <w:rPr>
+                <w:i/>
+              </w:rPr>
+              <w:t xml:space="preserve">A</w:t>
+            </w:r>
+          </w:p>
+        </w:tc>
+        <w:tc>
+          <w:p>
+            <w:pPr>
+              <w:pStyle w:val="Compact"/>
+              <w:jc w:val="left"/>
+            </w:pPr>
+            <w:r>
+              <w:t xml:space="preserve">Channel cross-sectional area</w:t>
+            </w:r>
+          </w:p>
+        </w:tc>
+        <w:tc>
+          <w:p>
+            <w:pPr>
+              <w:pStyle w:val="Compact"/>
+              <w:jc w:val="left"/>
+            </w:pPr>
+            <w:r>
+              <w:t xml:space="preserve">NA</w:t>
+            </w:r>
+          </w:p>
+        </w:tc>
+        <w:tc>
+          <w:p>
+            <w:pPr>
+              <w:pStyle w:val="Compact"/>
+              <w:jc w:val="left"/>
+            </w:pPr>
+            <m:oMath>
+              <m:r>
+                <m:t>[</m:t>
+              </m:r>
+              <m:sSup>
+                <m:e>
+                  <m:r>
+                    <m:t>L</m:t>
+                  </m:r>
+                </m:e>
+                <m:sup>
+                  <m:r>
+                    <m:t>2</m:t>
+                  </m:r>
+                </m:sup>
+              </m:sSup>
+              <m:r>
+                <m:t>]</m:t>
+              </m:r>
+            </m:oMath>
           </w:p>
         </w:tc>
       </w:tr>
@@ -9641,6 +9527,92 @@
               <w:jc w:val="left"/>
             </w:pPr>
             <m:oMath>
+              <m:sSub>
+                <m:e>
+                  <m:r>
+                    <m:t>D</m:t>
+                  </m:r>
+                </m:e>
+                <m:sub>
+                  <m:r>
+                    <m:t>m</m:t>
+                  </m:r>
+                </m:sub>
+              </m:sSub>
+            </m:oMath>
+          </w:p>
+        </w:tc>
+        <w:tc>
+          <w:p>
+            <w:pPr>
+              <w:pStyle w:val="Compact"/>
+              <w:jc w:val="left"/>
+            </w:pPr>
+            <w:r>
+              <w:t xml:space="preserve">Molecular diffusion coefficient</w:t>
+            </w:r>
+          </w:p>
+        </w:tc>
+        <w:tc>
+          <w:p>
+            <w:pPr>
+              <w:pStyle w:val="Compact"/>
+              <w:jc w:val="left"/>
+            </w:pPr>
+            <w:r>
+              <w:t xml:space="preserve">NA</w:t>
+            </w:r>
+          </w:p>
+        </w:tc>
+        <w:tc>
+          <w:p>
+            <w:pPr>
+              <w:pStyle w:val="Compact"/>
+              <w:jc w:val="left"/>
+            </w:pPr>
+            <m:oMath>
+              <m:r>
+                <m:t>[</m:t>
+              </m:r>
+              <m:f>
+                <m:fPr>
+                  <m:type m:val="bar"/>
+                </m:fPr>
+                <m:num>
+                  <m:sSup>
+                    <m:e>
+                      <m:r>
+                        <m:t>L</m:t>
+                      </m:r>
+                    </m:e>
+                    <m:sup>
+                      <m:r>
+                        <m:t>2</m:t>
+                      </m:r>
+                    </m:sup>
+                  </m:sSup>
+                </m:num>
+                <m:den>
+                  <m:r>
+                    <m:t>T</m:t>
+                  </m:r>
+                </m:den>
+              </m:f>
+              <m:r>
+                <m:t>]</m:t>
+              </m:r>
+            </m:oMath>
+          </w:p>
+        </w:tc>
+      </w:tr>
+      <w:tr>
+        <w:tc>
+          <w:p>
+            <w:pPr>
+              <w:pStyle w:val="Compact"/>
+              <w:jc w:val="left"/>
+            </w:pPr>
+            <m:oMath>
               <m:r>
                 <m:t>ϵ</m:t>
               </m:r>
@@ -10167,6 +10139,9 @@
               <m:r>
                 <m:t>L</m:t>
               </m:r>
+              <m:r>
+                <m:t>]</m:t>
+              </m:r>
             </m:oMath>
           </w:p>
         </w:tc>
@@ -10335,9 +10310,56 @@
               <w:pStyle w:val="Compact"/>
               <w:jc w:val="left"/>
             </w:pPr>
-            <w:r>
-              <w:t xml:space="preserve">NA</w:t>
-            </w:r>
+            <m:oMath>
+              <m:r>
+                <m:t>(</m:t>
+              </m:r>
+              <m:f>
+                <m:fPr>
+                  <m:type m:val="bar"/>
+                </m:fPr>
+                <m:num>
+                  <m:r>
+                    <m:t>600</m:t>
+                  </m:r>
+                </m:num>
+                <m:den>
+                  <m:r>
+                    <m:t>S</m:t>
+                  </m:r>
+                  <m:sSub>
+                    <m:e>
+                      <m:r>
+                        <m:t>c</m:t>
+                      </m:r>
+                    </m:e>
+                    <m:sub>
+                      <m:r>
+                        <m:t>k</m:t>
+                      </m:r>
+                    </m:sub>
+                  </m:sSub>
+                </m:den>
+              </m:f>
+              <m:sSup>
+                <m:e>
+                  <m:r>
+                    <m:t>)</m:t>
+                  </m:r>
+                </m:e>
+                <m:sup>
+                  <m:r>
+                    <m:t>−</m:t>
+                  </m:r>
+                  <m:r>
+                    <m:t>0.5</m:t>
+                  </m:r>
+                </m:sup>
+              </m:sSup>
+              <m:r>
+                <m:t>k</m:t>
+              </m:r>
+            </m:oMath>
           </w:p>
         </w:tc>
         <w:tc>
@@ -10565,9 +10587,32 @@
               <w:pStyle w:val="Compact"/>
               <w:jc w:val="left"/>
             </w:pPr>
-            <w:r>
-              <w:t xml:space="preserve">NA</w:t>
-            </w:r>
+            <m:oMath>
+              <m:f>
+                <m:fPr>
+                  <m:type m:val="bar"/>
+                </m:fPr>
+                <m:num>
+                  <m:r>
+                    <m:t>v</m:t>
+                  </m:r>
+                </m:num>
+                <m:den>
+                  <m:sSub>
+                    <m:e>
+                      <m:r>
+                        <m:t>D</m:t>
+                      </m:r>
+                    </m:e>
+                    <m:sub>
+                      <m:r>
+                        <m:t>m</m:t>
+                      </m:r>
+                    </m:sub>
+                  </m:sSub>
+                </m:den>
+              </m:f>
+            </m:oMath>
           </w:p>
         </w:tc>
         <w:tc>
@@ -12612,7 +12657,7 @@
     </w:lvl>
   </w:abstractNum>
   <w:abstractNum w:abstractNumId="990">
-    <w:nsid w:val="b70b15a9"/>
+    <w:nsid w:val="7539490d"/>
     <w:multiLevelType w:val="multilevel"/>
     <w:lvl w:ilvl="0">
       <w:numFmt w:val="bullet"/>
@@ -12693,7 +12738,7 @@
     </w:lvl>
   </w:abstractNum>
   <w:abstractNum w:abstractNumId="991">
-    <w:nsid w:val="c9d6c6d9"/>
+    <w:nsid w:val="ec10bf30"/>
     <w:multiLevelType w:val="multilevel"/>
     <w:lvl w:ilvl="0">
       <w:numFmt w:val="bullet"/>

</xml_diff>